<commit_message>
added some data with dlagram
</commit_message>
<xml_diff>
--- a/Project Report of minor.docx
+++ b/Project Report of minor.docx
@@ -994,22 +994,125 @@
     <w:p>
       <w:pPr>
         <w:overflowPunct w:val="0"/>
-        <w:ind w:left="6480"/>
-        <w:rPr>
-          <w:rFonts w:ascii="Times New Roman" w:hAnsi="Times New Roman" w:cs="Times New Roman"/>
-          <w:sz w:val="24"/>
-          <w:szCs w:val="24"/>
-          <w:lang w:val="en-US"/>
-        </w:rPr>
-      </w:pPr>
-      <w:r>
-        <w:rPr>
-          <w:rFonts w:ascii="Times New Roman" w:hAnsi="Times New Roman" w:cs="Times New Roman"/>
-          <w:sz w:val="24"/>
-          <w:szCs w:val="24"/>
-          <w:lang w:val="en-US"/>
-        </w:rPr>
-        <w:t>Rahul Verma</w:t>
+        <w:jc w:val="both"/>
+        <w:rPr>
+          <w:rFonts w:ascii="Times New Roman" w:hAnsi="Times New Roman" w:cs="Times New Roman"/>
+          <w:sz w:val="24"/>
+          <w:szCs w:val="24"/>
+          <w:lang w:val="en-US"/>
+        </w:rPr>
+      </w:pPr>
+      <w:proofErr w:type="spellStart"/>
+      <w:r>
+        <w:rPr>
+          <w:rFonts w:ascii="Times New Roman" w:hAnsi="Times New Roman" w:cs="Times New Roman"/>
+          <w:sz w:val="24"/>
+          <w:szCs w:val="24"/>
+          <w:lang w:val="en-US"/>
+        </w:rPr>
+        <w:t>Date:</w:t>
+      </w:r>
+      <w:proofErr w:type="spellEnd"/>
+      <w:r>
+        <w:rPr>
+          <w:rFonts w:ascii="Times New Roman" w:hAnsi="Times New Roman" w:cs="Times New Roman"/>
+          <w:sz w:val="24"/>
+          <w:szCs w:val="24"/>
+          <w:lang w:val="en-US"/>
+        </w:rPr>
+        <w:tab/>
+      </w:r>
+      <w:r>
+        <w:rPr>
+          <w:rFonts w:ascii="Times New Roman" w:hAnsi="Times New Roman" w:cs="Times New Roman"/>
+          <w:sz w:val="24"/>
+          <w:szCs w:val="24"/>
+          <w:lang w:val="en-US"/>
+        </w:rPr>
+        <w:tab/>
+      </w:r>
+      <w:r>
+        <w:rPr>
+          <w:rFonts w:ascii="Times New Roman" w:hAnsi="Times New Roman" w:cs="Times New Roman"/>
+          <w:sz w:val="24"/>
+          <w:szCs w:val="24"/>
+          <w:lang w:val="en-US"/>
+        </w:rPr>
+        <w:tab/>
+      </w:r>
+      <w:r>
+        <w:rPr>
+          <w:rFonts w:ascii="Times New Roman" w:hAnsi="Times New Roman" w:cs="Times New Roman"/>
+          <w:sz w:val="24"/>
+          <w:szCs w:val="24"/>
+          <w:lang w:val="en-US"/>
+        </w:rPr>
+        <w:tab/>
+      </w:r>
+      <w:r>
+        <w:rPr>
+          <w:rFonts w:ascii="Times New Roman" w:hAnsi="Times New Roman" w:cs="Times New Roman"/>
+          <w:sz w:val="24"/>
+          <w:szCs w:val="24"/>
+          <w:lang w:val="en-US"/>
+        </w:rPr>
+        <w:tab/>
+      </w:r>
+      <w:r>
+        <w:rPr>
+          <w:rFonts w:ascii="Times New Roman" w:hAnsi="Times New Roman" w:cs="Times New Roman"/>
+          <w:sz w:val="24"/>
+          <w:szCs w:val="24"/>
+          <w:lang w:val="en-US"/>
+        </w:rPr>
+        <w:tab/>
+      </w:r>
+      <w:r>
+        <w:rPr>
+          <w:rFonts w:ascii="Times New Roman" w:hAnsi="Times New Roman" w:cs="Times New Roman"/>
+          <w:sz w:val="24"/>
+          <w:szCs w:val="24"/>
+          <w:lang w:val="en-US"/>
+        </w:rPr>
+        <w:tab/>
+      </w:r>
+      <w:r>
+        <w:rPr>
+          <w:rFonts w:ascii="Times New Roman" w:hAnsi="Times New Roman" w:cs="Times New Roman"/>
+          <w:sz w:val="24"/>
+          <w:szCs w:val="24"/>
+          <w:lang w:val="en-US"/>
+        </w:rPr>
+        <w:tab/>
+      </w:r>
+      <w:r>
+        <w:rPr>
+          <w:rFonts w:ascii="Times New Roman" w:hAnsi="Times New Roman" w:cs="Times New Roman"/>
+          <w:sz w:val="24"/>
+          <w:szCs w:val="24"/>
+          <w:lang w:val="en-US"/>
+        </w:rPr>
+        <w:tab/>
+      </w:r>
+      <w:proofErr w:type="spellStart"/>
+      <w:r>
+        <w:rPr>
+          <w:rFonts w:ascii="Times New Roman" w:hAnsi="Times New Roman" w:cs="Times New Roman"/>
+          <w:sz w:val="24"/>
+          <w:szCs w:val="24"/>
+          <w:lang w:val="en-US"/>
+        </w:rPr>
+        <w:t>Rahul</w:t>
+      </w:r>
+      <w:proofErr w:type="spellEnd"/>
+      <w:r>
+        <w:rPr>
+          <w:rFonts w:ascii="Times New Roman" w:hAnsi="Times New Roman" w:cs="Times New Roman"/>
+          <w:sz w:val="24"/>
+          <w:szCs w:val="24"/>
+          <w:lang w:val="en-US"/>
+        </w:rPr>
+        <w:t xml:space="preserve"> Verma</w:t>
       </w:r>
     </w:p>
     <w:p>
@@ -1085,46 +1188,6 @@
         <w:t>Pacholi</w:t>
       </w:r>
       <w:proofErr w:type="spellEnd"/>
-      <w:r>
-        <w:rPr>
-          <w:rFonts w:ascii="Times New Roman" w:hAnsi="Times New Roman" w:cs="Times New Roman"/>
-          <w:sz w:val="24"/>
-          <w:szCs w:val="24"/>
-          <w:lang w:val="en-US"/>
-        </w:rPr>
-        <w:t xml:space="preserve"> </w:t>
-      </w:r>
-    </w:p>
-    <w:p>
-      <w:pPr>
-        <w:overflowPunct w:val="0"/>
-        <w:rPr>
-          <w:rFonts w:ascii="Times New Roman" w:hAnsi="Times New Roman" w:cs="Times New Roman"/>
-          <w:sz w:val="24"/>
-          <w:szCs w:val="24"/>
-          <w:lang w:val="en-US"/>
-        </w:rPr>
-      </w:pPr>
-    </w:p>
-    <w:p>
-      <w:pPr>
-        <w:overflowPunct w:val="0"/>
-        <w:rPr>
-          <w:rFonts w:ascii="Times New Roman" w:hAnsi="Times New Roman" w:cs="Times New Roman"/>
-          <w:sz w:val="24"/>
-          <w:szCs w:val="24"/>
-          <w:lang w:val="en-US"/>
-        </w:rPr>
-      </w:pPr>
-      <w:r>
-        <w:rPr>
-          <w:rFonts w:ascii="Times New Roman" w:hAnsi="Times New Roman" w:cs="Times New Roman"/>
-          <w:sz w:val="24"/>
-          <w:szCs w:val="24"/>
-          <w:lang w:val="en-US"/>
-        </w:rPr>
-        <w:t>Date:</w:t>
-      </w:r>
     </w:p>
     <w:p>
       <w:pPr>
@@ -2396,7 +2459,6 @@
           <w:sz w:val="32"/>
           <w:szCs w:val="32"/>
         </w:rPr>
-        <w:lastRenderedPageBreak/>
         <w:t>ACKNOWLEDGEMENT</w:t>
       </w:r>
     </w:p>
@@ -2506,16 +2568,6 @@
           <w:sz w:val="24"/>
           <w:szCs w:val="24"/>
         </w:rPr>
-        <w:t xml:space="preserve"> Head of the Department of Computer Science &amp; Engineering</w:t>
-      </w:r>
-      <w:r>
-        <w:rPr>
-          <w:rFonts w:ascii="Times New Roman" w:hAnsi="Times New Roman" w:cs="Times New Roman"/>
-          <w:b/>
-          <w:color w:val="000000"/>
-          <w:sz w:val="24"/>
-          <w:szCs w:val="24"/>
-        </w:rPr>
         <w:t xml:space="preserve"> </w:t>
       </w:r>
       <w:r>
@@ -2525,6 +2577,34 @@
           <w:sz w:val="24"/>
           <w:szCs w:val="24"/>
         </w:rPr>
+        <w:t xml:space="preserve">Director and </w:t>
+      </w:r>
+      <w:r>
+        <w:rPr>
+          <w:rFonts w:ascii="Times New Roman" w:hAnsi="Times New Roman" w:cs="Times New Roman"/>
+          <w:color w:val="000000"/>
+          <w:sz w:val="24"/>
+          <w:szCs w:val="24"/>
+        </w:rPr>
+        <w:t>Head of the Department of Computer Science &amp; Engineering</w:t>
+      </w:r>
+      <w:r>
+        <w:rPr>
+          <w:rFonts w:ascii="Times New Roman" w:hAnsi="Times New Roman" w:cs="Times New Roman"/>
+          <w:b/>
+          <w:color w:val="000000"/>
+          <w:sz w:val="24"/>
+          <w:szCs w:val="24"/>
+        </w:rPr>
+        <w:t xml:space="preserve"> </w:t>
+      </w:r>
+      <w:r>
+        <w:rPr>
+          <w:rFonts w:ascii="Times New Roman" w:hAnsi="Times New Roman" w:cs="Times New Roman"/>
+          <w:color w:val="000000"/>
+          <w:sz w:val="24"/>
+          <w:szCs w:val="24"/>
+        </w:rPr>
         <w:t xml:space="preserve">and </w:t>
       </w:r>
       <w:r>
@@ -2544,7 +2624,27 @@
           <w:sz w:val="24"/>
           <w:szCs w:val="24"/>
         </w:rPr>
-        <w:t xml:space="preserve"> the mentor of our project for providing us valuable support and necessary help whenever required and also helping us explore new technologies by the help of their technical expertise. His direction, supervision and constructive criticism were indeed the source of inspiration for us. </w:t>
+        <w:t xml:space="preserve"> the mentor of our project for providing us valuable support and necessary help whenever required </w:t>
+      </w:r>
+      <w:proofErr w:type="gramStart"/>
+      <w:r>
+        <w:rPr>
+          <w:rFonts w:ascii="Times New Roman" w:hAnsi="Times New Roman" w:cs="Times New Roman"/>
+          <w:color w:val="000000"/>
+          <w:sz w:val="24"/>
+          <w:szCs w:val="24"/>
+        </w:rPr>
+        <w:t>and also</w:t>
+      </w:r>
+      <w:proofErr w:type="gramEnd"/>
+      <w:r>
+        <w:rPr>
+          <w:rFonts w:ascii="Times New Roman" w:hAnsi="Times New Roman" w:cs="Times New Roman"/>
+          <w:color w:val="000000"/>
+          <w:sz w:val="24"/>
+          <w:szCs w:val="24"/>
+        </w:rPr>
+        <w:t xml:space="preserve"> helping us explore new technologies by the help of their technical expertise. His direction, supervision and constructive criticism were indeed the source of inspiration for us. </w:t>
       </w:r>
     </w:p>
     <w:p>
@@ -3161,22 +3261,6 @@
           <w:szCs w:val="28"/>
         </w:rPr>
         <w:tab/>
-      </w:r>
-      <w:r>
-        <w:rPr>
-          <w:rFonts w:ascii="Times New Roman" w:hAnsi="Times New Roman" w:cs="Times New Roman"/>
-          <w:sz w:val="28"/>
-          <w:szCs w:val="28"/>
-        </w:rPr>
-        <w:tab/>
-      </w:r>
-      <w:r>
-        <w:rPr>
-          <w:rFonts w:ascii="Times New Roman" w:hAnsi="Times New Roman" w:cs="Times New Roman"/>
-          <w:sz w:val="28"/>
-          <w:szCs w:val="28"/>
-        </w:rPr>
-        <w:tab/>
         <w:t>I</w:t>
       </w:r>
     </w:p>
@@ -3195,22 +3279,6 @@
           <w:szCs w:val="28"/>
         </w:rPr>
         <w:t xml:space="preserve">Project Approval Sheet </w:t>
-      </w:r>
-      <w:r>
-        <w:rPr>
-          <w:rFonts w:ascii="Times New Roman" w:hAnsi="Times New Roman" w:cs="Times New Roman"/>
-          <w:sz w:val="28"/>
-          <w:szCs w:val="28"/>
-        </w:rPr>
-        <w:tab/>
-      </w:r>
-      <w:r>
-        <w:rPr>
-          <w:rFonts w:ascii="Times New Roman" w:hAnsi="Times New Roman" w:cs="Times New Roman"/>
-          <w:sz w:val="28"/>
-          <w:szCs w:val="28"/>
-        </w:rPr>
-        <w:tab/>
       </w:r>
       <w:r>
         <w:rPr>
@@ -3389,22 +3457,6 @@
           <w:szCs w:val="28"/>
         </w:rPr>
         <w:tab/>
-      </w:r>
-      <w:r>
-        <w:rPr>
-          <w:rFonts w:ascii="Times New Roman" w:hAnsi="Times New Roman" w:cs="Times New Roman"/>
-          <w:sz w:val="28"/>
-          <w:szCs w:val="28"/>
-        </w:rPr>
-        <w:tab/>
-      </w:r>
-      <w:r>
-        <w:rPr>
-          <w:rFonts w:ascii="Times New Roman" w:hAnsi="Times New Roman" w:cs="Times New Roman"/>
-          <w:sz w:val="28"/>
-          <w:szCs w:val="28"/>
-        </w:rPr>
-        <w:tab/>
         <w:t>III</w:t>
       </w:r>
     </w:p>
@@ -3423,22 +3475,6 @@
           <w:szCs w:val="28"/>
         </w:rPr>
         <w:t>Acknowledgement</w:t>
-      </w:r>
-      <w:r>
-        <w:rPr>
-          <w:rFonts w:ascii="Times New Roman" w:hAnsi="Times New Roman" w:cs="Times New Roman"/>
-          <w:sz w:val="28"/>
-          <w:szCs w:val="28"/>
-        </w:rPr>
-        <w:tab/>
-      </w:r>
-      <w:r>
-        <w:rPr>
-          <w:rFonts w:ascii="Times New Roman" w:hAnsi="Times New Roman" w:cs="Times New Roman"/>
-          <w:sz w:val="28"/>
-          <w:szCs w:val="28"/>
-        </w:rPr>
-        <w:tab/>
       </w:r>
       <w:r>
         <w:rPr>
@@ -3625,22 +3661,6 @@
           <w:szCs w:val="28"/>
         </w:rPr>
         <w:tab/>
-      </w:r>
-      <w:r>
-        <w:rPr>
-          <w:rFonts w:ascii="Times New Roman" w:hAnsi="Times New Roman" w:cs="Times New Roman"/>
-          <w:sz w:val="28"/>
-          <w:szCs w:val="28"/>
-        </w:rPr>
-        <w:tab/>
-      </w:r>
-      <w:r>
-        <w:rPr>
-          <w:rFonts w:ascii="Times New Roman" w:hAnsi="Times New Roman" w:cs="Times New Roman"/>
-          <w:sz w:val="28"/>
-          <w:szCs w:val="28"/>
-        </w:rPr>
-        <w:tab/>
         <w:t>V</w:t>
       </w:r>
     </w:p>
@@ -3659,22 +3679,6 @@
           <w:szCs w:val="28"/>
         </w:rPr>
         <w:t>List of Figures</w:t>
-      </w:r>
-      <w:r>
-        <w:rPr>
-          <w:rFonts w:ascii="Times New Roman" w:hAnsi="Times New Roman" w:cs="Times New Roman"/>
-          <w:sz w:val="28"/>
-          <w:szCs w:val="28"/>
-        </w:rPr>
-        <w:tab/>
-      </w:r>
-      <w:r>
-        <w:rPr>
-          <w:rFonts w:ascii="Times New Roman" w:hAnsi="Times New Roman" w:cs="Times New Roman"/>
-          <w:sz w:val="28"/>
-          <w:szCs w:val="28"/>
-        </w:rPr>
-        <w:tab/>
       </w:r>
       <w:r>
         <w:rPr>
@@ -3762,8 +3766,6 @@
       <w:pPr>
         <w:rPr>
           <w:rFonts w:ascii="Times New Roman" w:hAnsi="Times New Roman" w:cs="Times New Roman"/>
-          <w:b/>
-          <w:bCs/>
           <w:sz w:val="28"/>
           <w:szCs w:val="28"/>
         </w:rPr>
@@ -3857,15 +3859,6 @@
           <w:szCs w:val="28"/>
         </w:rPr>
         <w:tab/>
-      </w:r>
-      <w:r>
-        <w:rPr>
-          <w:rFonts w:ascii="Times New Roman" w:hAnsi="Times New Roman" w:cs="Times New Roman"/>
-          <w:sz w:val="28"/>
-          <w:szCs w:val="28"/>
-        </w:rPr>
-        <w:tab/>
-        <w:t>1</w:t>
       </w:r>
     </w:p>
     <w:p>
@@ -4058,15 +4051,7 @@
           <w:sz w:val="28"/>
           <w:szCs w:val="28"/>
         </w:rPr>
-        <w:t>2.2. Proposed Systems</w:t>
-      </w:r>
-      <w:r>
-        <w:rPr>
-          <w:rFonts w:ascii="Times New Roman" w:hAnsi="Times New Roman" w:cs="Times New Roman"/>
-          <w:sz w:val="28"/>
-          <w:szCs w:val="28"/>
-        </w:rPr>
-        <w:t xml:space="preserve"> </w:t>
+        <w:t xml:space="preserve">2.2. Proposed Systems </w:t>
       </w:r>
     </w:p>
     <w:p>
@@ -5411,6 +5396,7 @@
           <w:sz w:val="24"/>
           <w:szCs w:val="24"/>
         </w:rPr>
+        <w:lastRenderedPageBreak/>
         <w:t xml:space="preserve">This mechanism will aid in people's contact-less transportation. The electronic version of the paper gate pass is </w:t>
       </w:r>
       <w:r>
@@ -5438,7 +5424,6 @@
           <w:sz w:val="24"/>
           <w:szCs w:val="24"/>
         </w:rPr>
-        <w:lastRenderedPageBreak/>
         <w:t xml:space="preserve">This system is a </w:t>
       </w:r>
       <w:r>
@@ -6048,6 +6033,7 @@
           <w:sz w:val="24"/>
           <w:szCs w:val="24"/>
         </w:rPr>
+        <w:lastRenderedPageBreak/>
         <w:t xml:space="preserve">Update </w:t>
       </w:r>
       <w:r>
@@ -6116,7 +6102,6 @@
           <w:sz w:val="24"/>
           <w:szCs w:val="24"/>
         </w:rPr>
-        <w:lastRenderedPageBreak/>
         <w:t>History: -</w:t>
       </w:r>
       <w:r>
@@ -6767,6 +6752,7 @@
         <w:rPr>
           <w:rFonts w:ascii="Times New Roman" w:hAnsi="Times New Roman" w:cs="Times New Roman"/>
         </w:rPr>
+        <w:lastRenderedPageBreak/>
         <w:br w:type="page"/>
       </w:r>
     </w:p>
@@ -7013,7 +6999,14 @@
         <w:rPr>
           <w:color w:val="000000"/>
         </w:rPr>
-        <w:t>, but their identities are not visible to the applicant for security reasons. Applicant can apply for pass from home or mobile using internet with OTP based confirmation. The application is automatically forwarded to the ADM of SDM depending on the location and movement details. All the applications will appear on the dashboard of respective issuing authorities for approval and rejection of the passes. After scrutiny of the information and documents uploaded by applicants, issuing authorities gives approval on the portal, after approval a link is sent to the applicant mobile number through SMS which consists of pass details that can be downloaded with issuing authority signature on the pass.</w:t>
+        <w:t xml:space="preserve">, but their identities are not visible to the applicant for security reasons. Applicant can apply for pass from home or mobile using internet with OTP based confirmation. The application is automatically forwarded to the ADM of SDM depending on the location and movement details. All the applications will </w:t>
+      </w:r>
+      <w:r>
+        <w:rPr>
+          <w:color w:val="000000"/>
+        </w:rPr>
+        <w:lastRenderedPageBreak/>
+        <w:t>appear on the dashboard of respective issuing authorities for approval and rejection of the passes. After scrutiny of the information and documents uploaded by applicants, issuing authorities gives approval on the portal, after approval a link is sent to the applicant mobile number through SMS which consists of pass details that can be downloaded with issuing authority signature on the pass.</w:t>
       </w:r>
     </w:p>
     <w:p>
@@ -7706,6 +7699,7 @@
           <w:sz w:val="24"/>
           <w:szCs w:val="24"/>
         </w:rPr>
+        <w:lastRenderedPageBreak/>
         <w:t xml:space="preserve">Each of the technologies are freely available and the technical skills required are manageable. Time limitations of the product development and the ease of implementing using these technologies are synchronized. </w:t>
       </w:r>
     </w:p>
@@ -7803,7 +7797,6 @@
           <w:sz w:val="24"/>
           <w:szCs w:val="24"/>
         </w:rPr>
-        <w:lastRenderedPageBreak/>
         <w:t xml:space="preserve">Development Cost </w:t>
       </w:r>
     </w:p>
@@ -8900,6 +8893,7 @@
           <w:szCs w:val="24"/>
           <w:lang w:val="en-US"/>
         </w:rPr>
+        <w:lastRenderedPageBreak/>
         <w:t>Accepting Request of user.</w:t>
       </w:r>
     </w:p>
@@ -8925,7 +8919,6 @@
           <w:szCs w:val="24"/>
           <w:lang w:val="en-US"/>
         </w:rPr>
-        <w:lastRenderedPageBreak/>
         <w:t>Transfer the request to the department.</w:t>
       </w:r>
     </w:p>
@@ -10963,6 +10956,7 @@
           <w:sz w:val="24"/>
           <w:szCs w:val="24"/>
         </w:rPr>
+        <w:lastRenderedPageBreak/>
         <w:t>Platform Requirements:</w:t>
       </w:r>
     </w:p>
@@ -10991,7 +10985,6 @@
           <w:szCs w:val="24"/>
           <w:lang w:val="en-US"/>
         </w:rPr>
-        <w:lastRenderedPageBreak/>
         <w:t>Processor:</w:t>
       </w:r>
       <w:r>
@@ -11335,6 +11328,7 @@
       </w:pPr>
       <w:r>
         <w:rPr>
+          <w:rFonts w:ascii="Times New Roman" w:hAnsi="Times New Roman" w:cs="Times New Roman"/>
           <w:noProof/>
         </w:rPr>
         <w:drawing>
@@ -11469,6 +11463,7 @@
       </w:pPr>
       <w:r>
         <w:rPr>
+          <w:rFonts w:ascii="Times New Roman" w:hAnsi="Times New Roman" w:cs="Times New Roman"/>
           <w:noProof/>
         </w:rPr>
         <w:drawing>
@@ -11599,6 +11594,7 @@
       </w:pPr>
       <w:r>
         <w:rPr>
+          <w:rFonts w:ascii="Times New Roman" w:hAnsi="Times New Roman" w:cs="Times New Roman"/>
           <w:noProof/>
         </w:rPr>
         <w:drawing>
@@ -11749,6 +11745,7 @@
       </w:pPr>
       <w:r>
         <w:rPr>
+          <w:rFonts w:ascii="Times New Roman" w:hAnsi="Times New Roman" w:cs="Times New Roman"/>
           <w:noProof/>
         </w:rPr>
         <w:drawing>
@@ -11966,6 +11963,7 @@
       </w:pPr>
       <w:r>
         <w:rPr>
+          <w:rFonts w:ascii="Times New Roman" w:hAnsi="Times New Roman" w:cs="Times New Roman"/>
           <w:noProof/>
         </w:rPr>
         <w:drawing>
@@ -12135,6 +12133,7 @@
       </w:pPr>
       <w:r>
         <w:rPr>
+          <w:rFonts w:ascii="Times New Roman" w:hAnsi="Times New Roman" w:cs="Times New Roman"/>
           <w:noProof/>
         </w:rPr>
         <w:drawing>
@@ -12285,6 +12284,7 @@
       </w:pPr>
       <w:r>
         <w:rPr>
+          <w:rFonts w:ascii="Times New Roman" w:hAnsi="Times New Roman" w:cs="Times New Roman"/>
           <w:noProof/>
         </w:rPr>
         <w:drawing>
@@ -12430,49 +12430,7 @@
           <w:shd w:val="clear" w:color="auto" w:fill="FFFFFF"/>
         </w:rPr>
         <w:lastRenderedPageBreak/>
-        <w:t>CHAPTER-</w:t>
-      </w:r>
-      <w:r>
-        <w:rPr>
-          <w:rFonts w:ascii="Times New Roman" w:hAnsi="Times New Roman" w:cs="Times New Roman"/>
-          <w:b/>
-          <w:bCs/>
-          <w:color w:val="000000"/>
-          <w:spacing w:val="-2"/>
-          <w:sz w:val="36"/>
-          <w:szCs w:val="36"/>
-          <w:bdr w:val="none" w:sz="0" w:space="0" w:color="auto" w:frame="1"/>
-          <w:shd w:val="clear" w:color="auto" w:fill="FFFFFF"/>
-        </w:rPr>
-        <w:t>6</w:t>
-      </w:r>
-      <w:r>
-        <w:rPr>
-          <w:rFonts w:ascii="Times New Roman" w:hAnsi="Times New Roman" w:cs="Times New Roman"/>
-          <w:b/>
-          <w:bCs/>
-          <w:color w:val="000000"/>
-          <w:spacing w:val="-2"/>
-          <w:sz w:val="36"/>
-          <w:szCs w:val="36"/>
-          <w:bdr w:val="none" w:sz="0" w:space="0" w:color="auto" w:frame="1"/>
-          <w:shd w:val="clear" w:color="auto" w:fill="FFFFFF"/>
-        </w:rPr>
-        <w:t xml:space="preserve">: </w:t>
-      </w:r>
-      <w:r>
-        <w:rPr>
-          <w:rFonts w:ascii="Times New Roman" w:hAnsi="Times New Roman" w:cs="Times New Roman"/>
-          <w:b/>
-          <w:bCs/>
-          <w:color w:val="000000"/>
-          <w:spacing w:val="-2"/>
-          <w:sz w:val="36"/>
-          <w:szCs w:val="36"/>
-          <w:bdr w:val="none" w:sz="0" w:space="0" w:color="auto" w:frame="1"/>
-          <w:shd w:val="clear" w:color="auto" w:fill="FFFFFF"/>
-        </w:rPr>
-        <w:t>CONCLUSION &amp; FUTURE WORK</w:t>
+        <w:t>CHAPTER-6: CONCLUSION &amp; FUTURE WORK</w:t>
       </w:r>
     </w:p>
     <w:p>
@@ -12632,86 +12590,13 @@
           <w:bdr w:val="none" w:sz="0" w:space="0" w:color="auto" w:frame="1"/>
           <w:shd w:val="clear" w:color="auto" w:fill="FFFFFF"/>
         </w:rPr>
-        <w:t xml:space="preserve"> we did not recognize the correct citizen and were not able to permit passes.</w:t>
-      </w:r>
-      <w:r>
-        <w:rPr>
-          <w:rFonts w:ascii="Times New Roman" w:hAnsi="Times New Roman" w:cs="Times New Roman"/>
-          <w:color w:val="000000"/>
-          <w:spacing w:val="-2"/>
-          <w:sz w:val="24"/>
-          <w:szCs w:val="24"/>
-          <w:bdr w:val="none" w:sz="0" w:space="0" w:color="auto" w:frame="1"/>
-          <w:shd w:val="clear" w:color="auto" w:fill="FFFFFF"/>
-        </w:rPr>
-        <w:t xml:space="preserve"> </w:t>
-      </w:r>
-      <w:r>
-        <w:rPr>
-          <w:rFonts w:ascii="Times New Roman" w:hAnsi="Times New Roman" w:cs="Times New Roman"/>
-          <w:color w:val="000000"/>
-          <w:spacing w:val="-2"/>
-          <w:sz w:val="24"/>
-          <w:szCs w:val="24"/>
-          <w:bdr w:val="none" w:sz="0" w:space="0" w:color="auto" w:frame="1"/>
-          <w:shd w:val="clear" w:color="auto" w:fill="FFFFFF"/>
-        </w:rPr>
-        <w:t xml:space="preserve">Also, we cannot permit the passes directly to time is also a limitation to completing the process. </w:t>
-      </w:r>
-      <w:r>
-        <w:rPr>
-          <w:rFonts w:ascii="Times New Roman" w:hAnsi="Times New Roman" w:cs="Times New Roman"/>
-          <w:color w:val="000000"/>
-          <w:spacing w:val="-2"/>
-          <w:sz w:val="24"/>
-          <w:szCs w:val="24"/>
-          <w:bdr w:val="none" w:sz="0" w:space="0" w:color="auto" w:frame="1"/>
-          <w:shd w:val="clear" w:color="auto" w:fill="FFFFFF"/>
-        </w:rPr>
-        <w:t xml:space="preserve"> </w:t>
-      </w:r>
-      <w:r>
-        <w:rPr>
-          <w:rFonts w:ascii="Times New Roman" w:hAnsi="Times New Roman" w:cs="Times New Roman"/>
-          <w:color w:val="000000"/>
-          <w:spacing w:val="-2"/>
-          <w:sz w:val="24"/>
-          <w:szCs w:val="24"/>
-          <w:bdr w:val="none" w:sz="0" w:space="0" w:color="auto" w:frame="1"/>
-          <w:shd w:val="clear" w:color="auto" w:fill="FFFFFF"/>
-        </w:rPr>
-        <w:t xml:space="preserve">At the time of curfew or lockdown situations, we cannot permit many people so we need to put the </w:t>
-      </w:r>
-      <w:r>
-        <w:rPr>
-          <w:rFonts w:ascii="Times New Roman" w:hAnsi="Times New Roman" w:cs="Times New Roman"/>
-          <w:color w:val="000000"/>
-          <w:spacing w:val="-2"/>
-          <w:sz w:val="24"/>
-          <w:szCs w:val="24"/>
-          <w:bdr w:val="none" w:sz="0" w:space="0" w:color="auto" w:frame="1"/>
-          <w:shd w:val="clear" w:color="auto" w:fill="FFFFFF"/>
-        </w:rPr>
-        <w:t>obliged</w:t>
-      </w:r>
-      <w:r>
-        <w:rPr>
-          <w:rFonts w:ascii="Times New Roman" w:hAnsi="Times New Roman" w:cs="Times New Roman"/>
-          <w:color w:val="000000"/>
-          <w:spacing w:val="-2"/>
-          <w:sz w:val="24"/>
-          <w:szCs w:val="24"/>
-          <w:bdr w:val="none" w:sz="0" w:space="0" w:color="auto" w:frame="1"/>
-          <w:shd w:val="clear" w:color="auto" w:fill="FFFFFF"/>
-        </w:rPr>
-        <w:t xml:space="preserve"> of 15 days of pass after that pass will expire.</w:t>
+        <w:t xml:space="preserve"> we did not recognize the correct citizen and were not able to permit passes. Also, we cannot permit the passes directly to time is also a limitation to completing the process.  At the time of curfew or lockdown situations, we cannot permit many people so we need to put the obliged of 15 days of pass after that pass will expire.</w:t>
       </w:r>
     </w:p>
     <w:sectPr>
       <w:headerReference w:type="default" r:id="rId15"/>
-      <w:footerReference w:type="default" r:id="rId16"/>
       <w:pgSz w:w="11906" w:h="16838"/>
-      <w:pgMar w:top="567" w:right="567" w:bottom="567" w:left="851" w:header="709" w:footer="709" w:gutter="0"/>
+      <w:pgMar w:top="1134" w:right="851" w:bottom="1134" w:left="1701" w:header="709" w:footer="709" w:gutter="0"/>
       <w:cols w:space="708"/>
       <w:docGrid w:linePitch="360"/>
     </w:sectPr>
@@ -12742,19 +12627,6 @@
     </w:p>
   </w:endnote>
 </w:endnotes>
-</file>
-
-<file path=word/footer1.xml><?xml version="1.0" encoding="utf-8"?>
-<w:ftr xmlns:wpc="http://schemas.microsoft.com/office/word/2010/wordprocessingCanvas" xmlns:cx="http://schemas.microsoft.com/office/drawing/2014/chartex" xmlns:cx1="http://schemas.microsoft.com/office/drawing/2015/9/8/chartex" xmlns:cx2="http://schemas.microsoft.com/office/drawing/2015/10/21/chartex" xmlns:cx3="http://schemas.microsoft.com/office/drawing/2016/5/9/chartex" xmlns:cx4="http://schemas.microsoft.com/office/drawing/2016/5/10/chartex" xmlns:cx5="http://schemas.microsoft.com/office/drawing/2016/5/11/chartex" xmlns:cx6="http://schemas.microsoft.com/office/drawing/2016/5/12/chartex" xmlns:cx7="http://schemas.microsoft.com/office/drawing/2016/5/13/chartex" xmlns:cx8="http://schemas.microsoft.com/office/drawing/2016/5/14/chartex" xmlns:mc="http://schemas.openxmlformats.org/markup-compatibility/2006" xmlns:aink="http://schemas.microsoft.com/office/drawing/2016/ink" xmlns:am3d="http://schemas.microsoft.com/office/drawing/2017/model3d" xmlns:o="urn:schemas-microsoft-com:office:office" xmlns:oel="http://schemas.microsoft.com/office/2019/extlst" xmlns:r="http://schemas.openxmlformats.org/officeDocument/2006/relationships" xmlns:m="http://schemas.openxmlformats.org/officeDocument/2006/math" xmlns:v="urn:schemas-microsoft-com:vml" xmlns:wp14="http://schemas.microsoft.com/office/word/2010/wordprocessingDrawing" xmlns:wp="http://schemas.openxmlformats.org/drawingml/2006/wordprocessingDrawing" xmlns:w10="urn:schemas-microsoft-com:office:word" xmlns:w="http://schemas.openxmlformats.org/wordprocessingml/2006/main" xmlns:w14="http://schemas.microsoft.com/office/word/2010/wordml" xmlns:w15="http://schemas.microsoft.com/office/word/2012/wordml" xmlns:w16cex="http://schemas.microsoft.com/office/word/2018/wordml/cex" xmlns:w16cid="http://schemas.microsoft.com/office/word/2016/wordml/cid" xmlns:w16="http://schemas.microsoft.com/office/word/2018/wordml" xmlns:w16sdtdh="http://schemas.microsoft.com/office/word/2020/wordml/sdtdatahash" xmlns:w16se="http://schemas.microsoft.com/office/word/2015/wordml/symex" xmlns:wpg="http://schemas.microsoft.com/office/word/2010/wordprocessingGroup" xmlns:wpi="http://schemas.microsoft.com/office/word/2010/wordprocessingInk" xmlns:wne="http://schemas.microsoft.com/office/word/2006/wordml" xmlns:wps="http://schemas.microsoft.com/office/word/2010/wordprocessingShape" mc:Ignorable="w14 w15 w16se w16cid w16 w16cex w16sdtdh wp14">
-  <w:p>
-    <w:pPr>
-      <w:pStyle w:val="Footer"/>
-    </w:pPr>
-    <w:r>
-      <w:tab/>
-    </w:r>
-  </w:p>
-</w:ftr>
 </file>
 
 <file path=word/footnotes.xml><?xml version="1.0" encoding="utf-8"?>
@@ -19015,9 +18887,11 @@
     <w:rsidRoot w:val="008459F3"/>
     <w:rsid w:val="000812F1"/>
     <w:rsid w:val="001D241A"/>
+    <w:rsid w:val="00235216"/>
     <w:rsid w:val="008459F3"/>
     <w:rsid w:val="00C92C6A"/>
     <w:rsid w:val="00CD39F4"/>
+    <w:rsid w:val="00EC67BD"/>
   </w:rsids>
   <m:mathPr>
     <m:mathFont m:val="Cambria Math"/>
@@ -19470,6 +19344,10 @@
     <w:name w:val="59DF4BE4BB05480295BBC1349081516F"/>
     <w:rsid w:val="008459F3"/>
   </w:style>
+  <w:style w:type="paragraph" w:customStyle="1" w:styleId="A0BD2A24A55B4C3D8B5053C4E123E30F">
+    <w:name w:val="A0BD2A24A55B4C3D8B5053C4E123E30F"/>
+    <w:rsid w:val="00EC67BD"/>
+  </w:style>
 </w:styles>
 </file>
 

</xml_diff>